<commit_message>
small update template 2
</commit_message>
<xml_diff>
--- a/create_cv/template2.docx
+++ b/create_cv/template2.docx
@@ -38,14 +38,7 @@
         <w:rPr>
           <w:color w:val="4D4D4D" w:themeColor="text2"/>
         </w:rPr>
-        <w:t xml:space="preserve">{{ </w:t>
-      </w:r>
-      <w:proofErr w:type="spellStart"/>
-      <w:r>
-        <w:rPr>
-          <w:color w:val="4D4D4D" w:themeColor="text2"/>
-        </w:rPr>
-        <w:t>personal.</w:t>
+        <w:t>{{ personal.</w:t>
       </w:r>
       <w:r>
         <w:rPr>
@@ -53,7 +46,6 @@
         </w:rPr>
         <w:t>address</w:t>
       </w:r>
-      <w:proofErr w:type="spellEnd"/>
       <w:r>
         <w:rPr>
           <w:color w:val="4D4D4D" w:themeColor="text2"/>
@@ -70,44 +62,16 @@
         <w:rPr>
           <w:color w:val="4D4D4D" w:themeColor="text2"/>
         </w:rPr>
-        <w:t xml:space="preserve">{{ </w:t>
-      </w:r>
-      <w:proofErr w:type="spellStart"/>
+        <w:t>{{ personal.location}}</w:t>
+      </w:r>
+      <w:r>
+        <w:t xml:space="preserve"> | </w:t>
+      </w:r>
       <w:r>
         <w:rPr>
           <w:color w:val="4D4D4D" w:themeColor="text2"/>
         </w:rPr>
-        <w:t>personal.location</w:t>
-      </w:r>
-      <w:proofErr w:type="spellEnd"/>
-      <w:r>
-        <w:rPr>
-          <w:color w:val="4D4D4D" w:themeColor="text2"/>
-        </w:rPr>
-        <w:t>}}</w:t>
-      </w:r>
-      <w:r>
-        <w:t xml:space="preserve"> | </w:t>
-      </w:r>
-      <w:r>
-        <w:rPr>
-          <w:color w:val="4D4D4D" w:themeColor="text2"/>
-        </w:rPr>
-        <w:t xml:space="preserve">{{ </w:t>
-      </w:r>
-      <w:proofErr w:type="spellStart"/>
-      <w:r>
-        <w:rPr>
-          <w:color w:val="4D4D4D" w:themeColor="text2"/>
-        </w:rPr>
-        <w:t>personal.phone</w:t>
-      </w:r>
-      <w:proofErr w:type="spellEnd"/>
-      <w:r>
-        <w:rPr>
-          <w:color w:val="4D4D4D" w:themeColor="text2"/>
-        </w:rPr>
-        <w:t xml:space="preserve"> }}</w:t>
+        <w:t>{{ personal.phone }}</w:t>
       </w:r>
       <w:r>
         <w:rPr>
@@ -122,33 +86,11 @@
         <w:rPr>
           <w:color w:val="4D4D4D" w:themeColor="text2"/>
         </w:rPr>
-        <w:t xml:space="preserve">{{ </w:t>
-      </w:r>
-      <w:proofErr w:type="spellStart"/>
-      <w:r>
-        <w:rPr>
-          <w:color w:val="4D4D4D" w:themeColor="text2"/>
-        </w:rPr>
-        <w:t>personal.email</w:t>
-      </w:r>
-      <w:proofErr w:type="spellEnd"/>
-      <w:r>
-        <w:rPr>
-          <w:color w:val="4D4D4D" w:themeColor="text2"/>
-        </w:rPr>
-        <w:t xml:space="preserve"> }}</w:t>
+        <w:t>{{ personal.email }}</w:t>
       </w:r>
       <w:r>
         <w:t xml:space="preserve"> | </w:t>
       </w:r>
-    </w:p>
-    <w:p>
-      <w:pPr>
-        <w:pStyle w:val="DateRange"/>
-        <w:rPr>
-          <w:color w:val="4D4D4D" w:themeColor="text2"/>
-        </w:rPr>
-      </w:pPr>
       <w:r>
         <w:rPr>
           <w:color w:val="4D4D4D" w:themeColor="text2"/>
@@ -189,21 +131,7 @@
         <w:rPr>
           <w:color w:val="4D4D4D" w:themeColor="text2"/>
         </w:rPr>
-        <w:t xml:space="preserve"> {{</w:t>
-      </w:r>
-      <w:proofErr w:type="spellStart"/>
-      <w:r>
-        <w:rPr>
-          <w:color w:val="4D4D4D" w:themeColor="text2"/>
-        </w:rPr>
-        <w:t>links.link</w:t>
-      </w:r>
-      <w:proofErr w:type="spellEnd"/>
-      <w:r>
-        <w:rPr>
-          <w:color w:val="4D4D4D" w:themeColor="text2"/>
-        </w:rPr>
-        <w:t xml:space="preserve">}} </w:t>
+        <w:t xml:space="preserve"> {{links.link}} </w:t>
       </w:r>
       <w:r>
         <w:t>|</w:t>
@@ -220,14 +148,12 @@
         </w:rPr>
         <w:t xml:space="preserve">{% </w:t>
       </w:r>
-      <w:proofErr w:type="spellStart"/>
       <w:r>
         <w:rPr>
           <w:color w:val="4D4D4D" w:themeColor="text2"/>
         </w:rPr>
         <w:t>endfor</w:t>
       </w:r>
-      <w:proofErr w:type="spellEnd"/>
       <w:r>
         <w:rPr>
           <w:color w:val="4D4D4D" w:themeColor="text2"/>
@@ -256,21 +182,7 @@
         <w:rPr>
           <w:rStyle w:val="Greentext"/>
         </w:rPr>
-        <w:t>{{</w:t>
-      </w:r>
-      <w:proofErr w:type="spellStart"/>
-      <w:r>
-        <w:rPr>
-          <w:rStyle w:val="Greentext"/>
-        </w:rPr>
-        <w:t>personal.summary</w:t>
-      </w:r>
-      <w:proofErr w:type="spellEnd"/>
-      <w:r>
-        <w:rPr>
-          <w:rStyle w:val="Greentext"/>
-        </w:rPr>
-        <w:t>}}</w:t>
+        <w:t>{{personal.summary}}</w:t>
       </w:r>
     </w:p>
     <w:p>
@@ -330,21 +242,7 @@
         <w:rPr>
           <w:szCs w:val="16"/>
         </w:rPr>
-        <w:t xml:space="preserve">{{ </w:t>
-      </w:r>
-      <w:proofErr w:type="spellStart"/>
-      <w:r>
-        <w:rPr>
-          <w:szCs w:val="16"/>
-        </w:rPr>
-        <w:t>job.summary</w:t>
-      </w:r>
-      <w:proofErr w:type="spellEnd"/>
-      <w:r>
-        <w:rPr>
-          <w:szCs w:val="16"/>
-        </w:rPr>
-        <w:t xml:space="preserve"> }}</w:t>
+        <w:t>{{ job.summary }}</w:t>
       </w:r>
     </w:p>
     <w:p>
@@ -356,15 +254,7 @@
         </w:numPr>
       </w:pPr>
       <w:r>
-        <w:t xml:space="preserve">{% </w:t>
-      </w:r>
-      <w:proofErr w:type="spellStart"/>
-      <w:r>
-        <w:t>endfor</w:t>
-      </w:r>
-      <w:proofErr w:type="spellEnd"/>
-      <w:r>
-        <w:t>%}</w:t>
+        <w:t>{% endfor%}</w:t>
       </w:r>
     </w:p>
     <w:p>
@@ -467,15 +357,7 @@
               <w:ind w:left="216" w:hanging="216"/>
             </w:pPr>
             <w:r>
-              <w:t xml:space="preserve">• {{ s }} {% </w:t>
-            </w:r>
-            <w:proofErr w:type="spellStart"/>
-            <w:r>
-              <w:t>endfor</w:t>
-            </w:r>
-            <w:proofErr w:type="spellEnd"/>
-            <w:r>
-              <w:t>%}</w:t>
+              <w:t>• {{ s }} {% endfor%}</w:t>
             </w:r>
           </w:p>
         </w:tc>
@@ -4030,30 +3912,15 @@
 </file>
 
 <file path=customXml/item1.xml><?xml version="1.0" encoding="utf-8"?>
-<p:properties xmlns:p="http://schemas.microsoft.com/office/2006/metadata/properties" xmlns:xsi="http://www.w3.org/2001/XMLSchema-instance" xmlns:pc="http://schemas.microsoft.com/office/infopath/2007/PartnerControls">
-  <documentManagement>
-    <_ip_UnifiedCompliancePolicyUIAction xmlns="http://schemas.microsoft.com/sharepoint/v3" xsi:nil="true"/>
-    <Image xmlns="71af3243-3dd4-4a8d-8c0d-dd76da1f02a5">
-      <Url xsi:nil="true"/>
-      <Description xsi:nil="true"/>
-    </Image>
-    <Status xmlns="71af3243-3dd4-4a8d-8c0d-dd76da1f02a5">Not started</Status>
-    <_ip_UnifiedCompliancePolicyProperties xmlns="http://schemas.microsoft.com/sharepoint/v3" xsi:nil="true"/>
-    <ImageTagsTaxHTField xmlns="71af3243-3dd4-4a8d-8c0d-dd76da1f02a5">
-      <Terms xmlns="http://schemas.microsoft.com/office/infopath/2007/PartnerControls"/>
-    </ImageTagsTaxHTField>
-    <TaxCatchAll xmlns="230e9df3-be65-4c73-a93b-d1236ebd677e" xsi:nil="true"/>
-    <MediaServiceKeyPoints xmlns="71af3243-3dd4-4a8d-8c0d-dd76da1f02a5" xsi:nil="true"/>
-    <Background xmlns="71af3243-3dd4-4a8d-8c0d-dd76da1f02a5">false</Background>
-  </documentManagement>
-</p:properties>
+<?mso-contentType ?>
+<FormTemplates xmlns="http://schemas.microsoft.com/sharepoint/v3/contenttype/forms">
+  <Display>DocumentLibraryForm</Display>
+  <Edit>DocumentLibraryForm</Edit>
+  <New>DocumentLibraryForm</New>
+</FormTemplates>
 </file>
 
 <file path=customXml/item2.xml><?xml version="1.0" encoding="utf-8"?>
-<b:Sources xmlns:b="http://schemas.openxmlformats.org/officeDocument/2006/bibliography" xmlns="http://schemas.openxmlformats.org/officeDocument/2006/bibliography" SelectedStyle="\APASixthEditionOfficeOnline.xsl" StyleName="APA" Version="6"/>
-</file>
-
-<file path=customXml/item3.xml><?xml version="1.0" encoding="utf-8"?>
 <ct:contentTypeSchema xmlns:ct="http://schemas.microsoft.com/office/2006/metadata/contentType" xmlns:ma="http://schemas.microsoft.com/office/2006/metadata/properties/metaAttributes" ct:_="" ma:_="" ma:contentTypeName="Document" ma:contentTypeID="0x01010079F111ED35F8CC479449609E8A0923A6" ma:contentTypeVersion="29" ma:contentTypeDescription="Create a new document." ma:contentTypeScope="" ma:versionID="6a914531ae0f23be31da2eba1f3b42a9">
   <xsd:schema xmlns:xsd="http://www.w3.org/2001/XMLSchema" xmlns:xs="http://www.w3.org/2001/XMLSchema" xmlns:p="http://schemas.microsoft.com/office/2006/metadata/properties" xmlns:ns1="http://schemas.microsoft.com/sharepoint/v3" xmlns:ns2="71af3243-3dd4-4a8d-8c0d-dd76da1f02a5" xmlns:ns3="16c05727-aa75-4e4a-9b5f-8a80a1165891" xmlns:ns4="230e9df3-be65-4c73-a93b-d1236ebd677e" targetNamespace="http://schemas.microsoft.com/office/2006/metadata/properties" ma:root="true" ma:fieldsID="ae00154c9e66547f022c4923f88826d6" ns1:_="" ns2:_="" ns3:_="" ns4:_="">
     <xsd:import namespace="http://schemas.microsoft.com/sharepoint/v3"/>
@@ -4365,36 +4232,39 @@
 </ct:contentTypeSchema>
 </file>
 
+<file path=customXml/item3.xml><?xml version="1.0" encoding="utf-8"?>
+<b:Sources xmlns:b="http://schemas.openxmlformats.org/officeDocument/2006/bibliography" xmlns="http://schemas.openxmlformats.org/officeDocument/2006/bibliography" SelectedStyle="\APASixthEditionOfficeOnline.xsl" StyleName="APA" Version="6"/>
+</file>
+
 <file path=customXml/item4.xml><?xml version="1.0" encoding="utf-8"?>
-<?mso-contentType ?>
-<FormTemplates xmlns="http://schemas.microsoft.com/sharepoint/v3/contenttype/forms">
-  <Display>DocumentLibraryForm</Display>
-  <Edit>DocumentLibraryForm</Edit>
-  <New>DocumentLibraryForm</New>
-</FormTemplates>
+<p:properties xmlns:p="http://schemas.microsoft.com/office/2006/metadata/properties" xmlns:xsi="http://www.w3.org/2001/XMLSchema-instance" xmlns:pc="http://schemas.microsoft.com/office/infopath/2007/PartnerControls">
+  <documentManagement>
+    <_ip_UnifiedCompliancePolicyUIAction xmlns="http://schemas.microsoft.com/sharepoint/v3" xsi:nil="true"/>
+    <Image xmlns="71af3243-3dd4-4a8d-8c0d-dd76da1f02a5">
+      <Url xsi:nil="true"/>
+      <Description xsi:nil="true"/>
+    </Image>
+    <Status xmlns="71af3243-3dd4-4a8d-8c0d-dd76da1f02a5">Not started</Status>
+    <_ip_UnifiedCompliancePolicyProperties xmlns="http://schemas.microsoft.com/sharepoint/v3" xsi:nil="true"/>
+    <ImageTagsTaxHTField xmlns="71af3243-3dd4-4a8d-8c0d-dd76da1f02a5">
+      <Terms xmlns="http://schemas.microsoft.com/office/infopath/2007/PartnerControls"/>
+    </ImageTagsTaxHTField>
+    <TaxCatchAll xmlns="230e9df3-be65-4c73-a93b-d1236ebd677e" xsi:nil="true"/>
+    <MediaServiceKeyPoints xmlns="71af3243-3dd4-4a8d-8c0d-dd76da1f02a5" xsi:nil="true"/>
+    <Background xmlns="71af3243-3dd4-4a8d-8c0d-dd76da1f02a5">false</Background>
+  </documentManagement>
+</p:properties>
 </file>
 
 <file path=customXml/itemProps1.xml><?xml version="1.0" encoding="utf-8"?>
-<ds:datastoreItem xmlns:ds="http://schemas.openxmlformats.org/officeDocument/2006/customXml" ds:itemID="{FC286A1A-83A9-49D0-AE61-B506130901B0}">
+<ds:datastoreItem xmlns:ds="http://schemas.openxmlformats.org/officeDocument/2006/customXml" ds:itemID="{C03343B0-2E37-4E4D-9C2F-1BB515B811A5}">
   <ds:schemaRefs>
-    <ds:schemaRef ds:uri="http://schemas.microsoft.com/office/2006/metadata/properties"/>
-    <ds:schemaRef ds:uri="http://schemas.microsoft.com/office/infopath/2007/PartnerControls"/>
-    <ds:schemaRef ds:uri="http://schemas.microsoft.com/sharepoint/v3"/>
-    <ds:schemaRef ds:uri="71af3243-3dd4-4a8d-8c0d-dd76da1f02a5"/>
-    <ds:schemaRef ds:uri="230e9df3-be65-4c73-a93b-d1236ebd677e"/>
+    <ds:schemaRef ds:uri="http://schemas.microsoft.com/sharepoint/v3/contenttype/forms"/>
   </ds:schemaRefs>
 </ds:datastoreItem>
 </file>
 
 <file path=customXml/itemProps2.xml><?xml version="1.0" encoding="utf-8"?>
-<ds:datastoreItem xmlns:ds="http://schemas.openxmlformats.org/officeDocument/2006/customXml" ds:itemID="{829E4964-E492-4D5C-A41E-6548D1BBBCF3}">
-  <ds:schemaRefs>
-    <ds:schemaRef ds:uri="http://schemas.openxmlformats.org/officeDocument/2006/bibliography"/>
-  </ds:schemaRefs>
-</ds:datastoreItem>
-</file>
-
-<file path=customXml/itemProps3.xml><?xml version="1.0" encoding="utf-8"?>
 <ds:datastoreItem xmlns:ds="http://schemas.openxmlformats.org/officeDocument/2006/customXml" ds:itemID="{204E295B-0C82-4E18-9B2C-12F2E12A709D}">
   <ds:schemaRefs>
     <ds:schemaRef ds:uri="http://schemas.microsoft.com/office/2006/metadata/contentType"/>
@@ -4415,10 +4285,22 @@
 </ds:datastoreItem>
 </file>
 
+<file path=customXml/itemProps3.xml><?xml version="1.0" encoding="utf-8"?>
+<ds:datastoreItem xmlns:ds="http://schemas.openxmlformats.org/officeDocument/2006/customXml" ds:itemID="{829E4964-E492-4D5C-A41E-6548D1BBBCF3}">
+  <ds:schemaRefs>
+    <ds:schemaRef ds:uri="http://schemas.openxmlformats.org/officeDocument/2006/bibliography"/>
+  </ds:schemaRefs>
+</ds:datastoreItem>
+</file>
+
 <file path=customXml/itemProps4.xml><?xml version="1.0" encoding="utf-8"?>
-<ds:datastoreItem xmlns:ds="http://schemas.openxmlformats.org/officeDocument/2006/customXml" ds:itemID="{C03343B0-2E37-4E4D-9C2F-1BB515B811A5}">
+<ds:datastoreItem xmlns:ds="http://schemas.openxmlformats.org/officeDocument/2006/customXml" ds:itemID="{FC286A1A-83A9-49D0-AE61-B506130901B0}">
   <ds:schemaRefs>
-    <ds:schemaRef ds:uri="http://schemas.microsoft.com/sharepoint/v3/contenttype/forms"/>
+    <ds:schemaRef ds:uri="http://schemas.microsoft.com/office/2006/metadata/properties"/>
+    <ds:schemaRef ds:uri="http://schemas.microsoft.com/office/infopath/2007/PartnerControls"/>
+    <ds:schemaRef ds:uri="http://schemas.microsoft.com/sharepoint/v3"/>
+    <ds:schemaRef ds:uri="71af3243-3dd4-4a8d-8c0d-dd76da1f02a5"/>
+    <ds:schemaRef ds:uri="230e9df3-be65-4c73-a93b-d1236ebd677e"/>
   </ds:schemaRefs>
 </ds:datastoreItem>
 </file>

</xml_diff>